<commit_message>
finish crud and validation
</commit_message>
<xml_diff>
--- a/Assignments/Exercise PRN221_SignalR-RazorPages.docx
+++ b/Assignments/Exercise PRN221_SignalR-RazorPages.docx
@@ -1499,6 +1499,7 @@
           <w:rStyle w:val="fontstyle21"/>
           <w:rFonts w:ascii="Times New Roman" w:hAnsi="Times New Roman" w:cs="Times New Roman"/>
           <w:color w:val="auto"/>
+          <w:highlight w:val="green"/>
         </w:rPr>
         <w:t>- All fields are required.</w:t>
       </w:r>
@@ -1515,6 +1516,7 @@
           <w:rStyle w:val="fontstyle21"/>
           <w:rFonts w:ascii="Times New Roman" w:hAnsi="Times New Roman" w:cs="Times New Roman"/>
           <w:color w:val="auto"/>
+          <w:highlight w:val="green"/>
         </w:rPr>
         <w:t xml:space="preserve">- Value for </w:t>
       </w:r>
@@ -1524,6 +1526,7 @@
           <w:rStyle w:val="fontstyle21"/>
           <w:rFonts w:ascii="Times New Roman" w:hAnsi="Times New Roman" w:cs="Times New Roman"/>
           <w:color w:val="auto"/>
+          <w:highlight w:val="green"/>
         </w:rPr>
         <w:t>ProfileDescription</w:t>
       </w:r>
@@ -1533,6 +1536,7 @@
           <w:rStyle w:val="fontstyle21"/>
           <w:rFonts w:ascii="Times New Roman" w:hAnsi="Times New Roman" w:cs="Times New Roman"/>
           <w:color w:val="auto"/>
+          <w:highlight w:val="green"/>
         </w:rPr>
         <w:t xml:space="preserve"> from 12 – 200 characters.</w:t>
       </w:r>

</xml_diff>